<commit_message>
updated documentation/projman/Scope Management Plan_MLNSD (Updated).docx
</commit_message>
<xml_diff>
--- a/documentation/projman/Scope Management Plan_MLNSD (Updated).docx
+++ b/documentation/projman/Scope Management Plan_MLNSD (Updated).docx
@@ -1261,8 +1261,12 @@
           <w:ilvl w:val="0"/>
           <w:numId w:val="24"/>
         </w:numPr>
-        <w:rPr>
-          <w:sz w:val="24"/>
+        <w:shd w:val="clear" w:color="auto" w:fill="FFFFFF"/>
+        <w:spacing w:after="240"/>
+        <w:rPr>
+          <w:sz w:val="22"/>
+          <w:szCs w:val="22"/>
+          <w:lang w:val="en-PH" w:eastAsia="en-PH"/>
         </w:rPr>
       </w:pPr>
       <w:r>
@@ -1294,15 +1298,16 @@
           <w:sz w:val="22"/>
           <w:szCs w:val="22"/>
         </w:rPr>
-        <w:t>The project group will utilize an agile methodology to test and confirm that the expectations of the undertaking meet the necessities and line up with the scope statement.</w:t>
-      </w:r>
-    </w:p>
-    <w:p>
-      <w:pPr>
-        <w:rPr>
-          <w:sz w:val="24"/>
-        </w:rPr>
-      </w:pPr>
+        <w:t xml:space="preserve">The project group will utilize an agile methodology to test and confirm </w:t>
+      </w:r>
+      <w:r>
+        <w:rPr>
+          <w:sz w:val="22"/>
+          <w:szCs w:val="22"/>
+          <w:lang w:val="en-PH" w:eastAsia="en-PH"/>
+        </w:rPr>
+        <w:t>the project's expectations align with the requirements and are in accordance with the scope statement.</w:t>
+      </w:r>
     </w:p>
     <w:p>
       <w:pPr>
@@ -12196,15 +12201,21 @@
 </file>
 
 <file path=customXml/item1.xml><?xml version="1.0" encoding="utf-8"?>
-<?mso-contentType ?>
-<FormTemplates xmlns="http://schemas.microsoft.com/sharepoint/v3/contenttype/forms">
-  <Display>DocumentLibraryForm</Display>
-  <Edit>DocumentLibraryForm</Edit>
-  <New>DocumentLibraryForm</New>
-</FormTemplates>
+<b:Sources xmlns:b="http://schemas.openxmlformats.org/officeDocument/2006/bibliography" xmlns="http://schemas.openxmlformats.org/officeDocument/2006/bibliography" SelectedStyle="\IEEE2006OfficeOnline.xsl" StyleName="IEEE" Version="2006"/>
 </file>
 
 <file path=customXml/item2.xml><?xml version="1.0" encoding="utf-8"?>
+<p:properties xmlns:p="http://schemas.microsoft.com/office/2006/metadata/properties" xmlns:xsi="http://www.w3.org/2001/XMLSchema-instance" xmlns:pc="http://schemas.microsoft.com/office/infopath/2007/PartnerControls">
+  <documentManagement>
+    <TaxCatchAll xmlns="0d803109-e11b-45d4-a4e8-5bf0740163af" xsi:nil="true"/>
+    <lcf76f155ced4ddcb4097134ff3c332f xmlns="31aac78f-6ed8-4134-ac7e-47c186d487c3">
+      <Terms xmlns="http://schemas.microsoft.com/office/infopath/2007/PartnerControls"/>
+    </lcf76f155ced4ddcb4097134ff3c332f>
+  </documentManagement>
+</p:properties>
+</file>
+
+<file path=customXml/item3.xml><?xml version="1.0" encoding="utf-8"?>
 <ct:contentTypeSchema xmlns:ct="http://schemas.microsoft.com/office/2006/metadata/contentType" xmlns:ma="http://schemas.microsoft.com/office/2006/metadata/properties/metaAttributes" ct:_="" ma:_="" ma:contentTypeName="Document" ma:contentTypeID="0x01010078E5C03F786D684AB79627F2BAF5AB3A" ma:contentTypeVersion="12" ma:contentTypeDescription="Create a new document." ma:contentTypeScope="" ma:versionID="6753d19c26ced2570449d2cfe2fd38cd">
   <xsd:schema xmlns:xsd="http://www.w3.org/2001/XMLSchema" xmlns:xs="http://www.w3.org/2001/XMLSchema" xmlns:p="http://schemas.microsoft.com/office/2006/metadata/properties" xmlns:ns2="31aac78f-6ed8-4134-ac7e-47c186d487c3" xmlns:ns3="0d803109-e11b-45d4-a4e8-5bf0740163af" targetNamespace="http://schemas.microsoft.com/office/2006/metadata/properties" ma:root="true" ma:fieldsID="59531f12ec9f3761682ad3919ac9365f" ns2:_="" ns3:_="">
     <xsd:import namespace="31aac78f-6ed8-4134-ac7e-47c186d487c3"/>
@@ -12421,30 +12432,35 @@
 </ct:contentTypeSchema>
 </file>
 
-<file path=customXml/item3.xml><?xml version="1.0" encoding="utf-8"?>
-<p:properties xmlns:p="http://schemas.microsoft.com/office/2006/metadata/properties" xmlns:xsi="http://www.w3.org/2001/XMLSchema-instance" xmlns:pc="http://schemas.microsoft.com/office/infopath/2007/PartnerControls">
-  <documentManagement>
-    <TaxCatchAll xmlns="0d803109-e11b-45d4-a4e8-5bf0740163af" xsi:nil="true"/>
-    <lcf76f155ced4ddcb4097134ff3c332f xmlns="31aac78f-6ed8-4134-ac7e-47c186d487c3">
-      <Terms xmlns="http://schemas.microsoft.com/office/infopath/2007/PartnerControls"/>
-    </lcf76f155ced4ddcb4097134ff3c332f>
-  </documentManagement>
-</p:properties>
-</file>
-
 <file path=customXml/item4.xml><?xml version="1.0" encoding="utf-8"?>
-<b:Sources xmlns:b="http://schemas.openxmlformats.org/officeDocument/2006/bibliography" xmlns="http://schemas.openxmlformats.org/officeDocument/2006/bibliography" SelectedStyle="\IEEE2006OfficeOnline.xsl" StyleName="IEEE" Version="2006"/>
+<?mso-contentType ?>
+<FormTemplates xmlns="http://schemas.microsoft.com/sharepoint/v3/contenttype/forms">
+  <Display>DocumentLibraryForm</Display>
+  <Edit>DocumentLibraryForm</Edit>
+  <New>DocumentLibraryForm</New>
+</FormTemplates>
 </file>
 
 <file path=customXml/itemProps1.xml><?xml version="1.0" encoding="utf-8"?>
-<ds:datastoreItem xmlns:ds="http://schemas.openxmlformats.org/officeDocument/2006/customXml" ds:itemID="{A4AC1EF0-51CD-475F-A8D5-4A1AC7446AD7}">
+<ds:datastoreItem xmlns:ds="http://schemas.openxmlformats.org/officeDocument/2006/customXml" ds:itemID="{9C548E13-5A66-4A8D-A673-4157D210C475}">
   <ds:schemaRefs>
-    <ds:schemaRef ds:uri="http://schemas.microsoft.com/sharepoint/v3/contenttype/forms"/>
+    <ds:schemaRef ds:uri="http://schemas.openxmlformats.org/officeDocument/2006/bibliography"/>
   </ds:schemaRefs>
 </ds:datastoreItem>
 </file>
 
 <file path=customXml/itemProps2.xml><?xml version="1.0" encoding="utf-8"?>
+<ds:datastoreItem xmlns:ds="http://schemas.openxmlformats.org/officeDocument/2006/customXml" ds:itemID="{FCF80C64-445C-4D02-A0D9-655C07303A11}">
+  <ds:schemaRefs>
+    <ds:schemaRef ds:uri="http://schemas.microsoft.com/office/2006/metadata/properties"/>
+    <ds:schemaRef ds:uri="http://schemas.microsoft.com/office/infopath/2007/PartnerControls"/>
+    <ds:schemaRef ds:uri="0d803109-e11b-45d4-a4e8-5bf0740163af"/>
+    <ds:schemaRef ds:uri="31aac78f-6ed8-4134-ac7e-47c186d487c3"/>
+  </ds:schemaRefs>
+</ds:datastoreItem>
+</file>
+
+<file path=customXml/itemProps3.xml><?xml version="1.0" encoding="utf-8"?>
 <ds:datastoreItem xmlns:ds="http://schemas.openxmlformats.org/officeDocument/2006/customXml" ds:itemID="{F919A07F-ADCC-4FB3-9852-3BE37B70A080}">
   <ds:schemaRefs>
     <ds:schemaRef ds:uri="http://schemas.microsoft.com/office/2006/metadata/contentType"/>
@@ -12463,21 +12479,10 @@
 </ds:datastoreItem>
 </file>
 
-<file path=customXml/itemProps3.xml><?xml version="1.0" encoding="utf-8"?>
-<ds:datastoreItem xmlns:ds="http://schemas.openxmlformats.org/officeDocument/2006/customXml" ds:itemID="{FCF80C64-445C-4D02-A0D9-655C07303A11}">
+<file path=customXml/itemProps4.xml><?xml version="1.0" encoding="utf-8"?>
+<ds:datastoreItem xmlns:ds="http://schemas.openxmlformats.org/officeDocument/2006/customXml" ds:itemID="{A4AC1EF0-51CD-475F-A8D5-4A1AC7446AD7}">
   <ds:schemaRefs>
-    <ds:schemaRef ds:uri="http://schemas.microsoft.com/office/2006/metadata/properties"/>
-    <ds:schemaRef ds:uri="http://schemas.microsoft.com/office/infopath/2007/PartnerControls"/>
-    <ds:schemaRef ds:uri="0d803109-e11b-45d4-a4e8-5bf0740163af"/>
-    <ds:schemaRef ds:uri="31aac78f-6ed8-4134-ac7e-47c186d487c3"/>
-  </ds:schemaRefs>
-</ds:datastoreItem>
-</file>
-
-<file path=customXml/itemProps4.xml><?xml version="1.0" encoding="utf-8"?>
-<ds:datastoreItem xmlns:ds="http://schemas.openxmlformats.org/officeDocument/2006/customXml" ds:itemID="{9C548E13-5A66-4A8D-A673-4157D210C475}">
-  <ds:schemaRefs>
-    <ds:schemaRef ds:uri="http://schemas.openxmlformats.org/officeDocument/2006/bibliography"/>
+    <ds:schemaRef ds:uri="http://schemas.microsoft.com/sharepoint/v3/contenttype/forms"/>
   </ds:schemaRefs>
 </ds:datastoreItem>
 </file>
</xml_diff>